<commit_message>
Interface - Repository - Service - Trait
</commit_message>
<xml_diff>
--- a/TraningLaravel10.docx
+++ b/TraningLaravel10.docx
@@ -3175,8 +3175,14 @@
     <w:p>
       <w:pPr>
         <w:pStyle w:val="Heading3"/>
-      </w:pPr>
-      <w:r>
+        <w:rPr>
+          <w:lang w:val="vi-VN"/>
+        </w:rPr>
+      </w:pPr>
+      <w:r>
+        <w:rPr>
+          <w:lang w:val="vi-VN"/>
+        </w:rPr>
         <w:t>Khởi tạo và Truy xuất Dữ liệu</w:t>
       </w:r>
     </w:p>
@@ -3189,6 +3195,7 @@
         <w:spacing w:before="100" w:beforeAutospacing="1" w:after="100" w:afterAutospacing="1" w:line="240" w:lineRule="auto"/>
         <w:rPr>
           <w:highlight w:val="yellow"/>
+          <w:lang w:val="vi-VN"/>
         </w:rPr>
       </w:pPr>
       <w:r>
@@ -3198,12 +3205,14 @@
           <w:b/>
           <w:bCs/>
           <w:highlight w:val="yellow"/>
+          <w:lang w:val="vi-VN"/>
         </w:rPr>
         <w:t>all()</w:t>
       </w:r>
       <w:r>
         <w:rPr>
           <w:highlight w:val="yellow"/>
+          <w:lang w:val="vi-VN"/>
         </w:rPr>
         <w:t>: Truy xuất tất cả các bản ghi.</w:t>
       </w:r>
@@ -8236,13 +8245,9 @@
       </w:pPr>
     </w:p>
     <w:p>
-      <w:pPr>
-        <w:rPr>
-          <w:lang w:val="vi-VN"/>
-        </w:rPr>
-      </w:pPr>
-      <w:r>
-        <w:rPr>
+      <w:r>
+        <w:rPr>
+          <w:noProof/>
           <w:lang w:val="vi-VN"/>
         </w:rPr>
         <w:lastRenderedPageBreak/>
@@ -8283,6 +8288,211 @@
         </w:drawing>
       </w:r>
     </w:p>
+    <w:p/>
+    <w:p/>
+    <w:p/>
+    <w:p/>
+    <w:p>
+      <w:hyperlink r:id="rId14" w:history="1">
+        <w:r>
+          <w:rPr>
+            <w:rStyle w:val="Hyperlink"/>
+          </w:rPr>
+          <w:t>Vanmanh.nguyen@yopmail.com</w:t>
+        </w:r>
+      </w:hyperlink>
+    </w:p>
+    <w:p>
+      <w:r>
+        <w:t>Pw:…</w:t>
+      </w:r>
+    </w:p>
+    <w:p/>
+    <w:p>
+      <w:r>
+        <w:t>Form quên</w:t>
+      </w:r>
+      <w:r>
+        <w:rPr>
+          <w:lang w:val="vi-VN"/>
+        </w:rPr>
+        <w:t xml:space="preserve"> mk : </w:t>
+      </w:r>
+      <w:hyperlink r:id="rId15" w:history="1">
+        <w:r>
+          <w:rPr>
+            <w:rStyle w:val="Hyperlink"/>
+          </w:rPr>
+          <w:t>Vanmanh.nguyen@yopmail.com</w:t>
+        </w:r>
+      </w:hyperlink>
+    </w:p>
+    <w:p>
+      <w:pPr>
+        <w:pStyle w:val="ListParagraph"/>
+        <w:numPr>
+          <w:ilvl w:val="1"/>
+          <w:numId w:val="11"/>
+        </w:numPr>
+        <w:rPr>
+          <w:lang w:val="vi-VN"/>
+        </w:rPr>
+      </w:pPr>
+      <w:r>
+        <w:rPr>
+          <w:lang w:val="vi-VN"/>
+        </w:rPr>
+        <w:t xml:space="preserve">Sinh ra token =&gt; lưu vào db </w:t>
+      </w:r>
+    </w:p>
+    <w:p>
+      <w:pPr>
+        <w:pStyle w:val="ListParagraph"/>
+        <w:numPr>
+          <w:ilvl w:val="1"/>
+          <w:numId w:val="11"/>
+        </w:numPr>
+        <w:rPr>
+          <w:lang w:val="vi-VN"/>
+        </w:rPr>
+      </w:pPr>
+      <w:r>
+        <w:rPr>
+          <w:lang w:val="vi-VN"/>
+        </w:rPr>
+        <w:t xml:space="preserve">Toke này cx đc gửi về email của ng dùng thông qua 1 link </w:t>
+      </w:r>
+      <w:r>
+        <w:rPr>
+          <w:lang w:val="vi-VN"/>
+        </w:rPr>
+        <w:t xml:space="preserve">(link này sẽ được gắn ở Frontend) (token gắn kèm trong link) </w:t>
+      </w:r>
+    </w:p>
+    <w:p>
+      <w:pPr>
+        <w:pStyle w:val="ListParagraph"/>
+        <w:numPr>
+          <w:ilvl w:val="1"/>
+          <w:numId w:val="11"/>
+        </w:numPr>
+        <w:rPr>
+          <w:lang w:val="vi-VN"/>
+        </w:rPr>
+      </w:pPr>
+      <w:r>
+        <w:rPr>
+          <w:lang w:val="vi-VN"/>
+        </w:rPr>
+        <w:t xml:space="preserve">Người dùng click vào link =&gt; đi đến form =&gt; hệ thống (FE) tự động lấy token ra từ link </w:t>
+      </w:r>
+    </w:p>
+    <w:p>
+      <w:pPr>
+        <w:pStyle w:val="ListParagraph"/>
+        <w:numPr>
+          <w:ilvl w:val="1"/>
+          <w:numId w:val="11"/>
+        </w:numPr>
+        <w:rPr>
+          <w:lang w:val="vi-VN"/>
+        </w:rPr>
+      </w:pPr>
+      <w:r>
+        <w:rPr>
+          <w:lang w:val="vi-VN"/>
+        </w:rPr>
+        <w:t xml:space="preserve">Người dùng nhập vào </w:t>
+      </w:r>
+    </w:p>
+    <w:p>
+      <w:pPr>
+        <w:pStyle w:val="ListParagraph"/>
+        <w:ind w:left="1440"/>
+        <w:rPr>
+          <w:lang w:val="vi-VN"/>
+        </w:rPr>
+      </w:pPr>
+      <w:r>
+        <w:rPr>
+          <w:lang w:val="vi-VN"/>
+        </w:rPr>
+        <w:t>+ pw new</w:t>
+      </w:r>
+    </w:p>
+    <w:p>
+      <w:pPr>
+        <w:pStyle w:val="ListParagraph"/>
+        <w:ind w:left="1440"/>
+        <w:rPr>
+          <w:lang w:val="vi-VN"/>
+        </w:rPr>
+      </w:pPr>
+      <w:r>
+        <w:rPr>
+          <w:lang w:val="vi-VN"/>
+        </w:rPr>
+        <w:t xml:space="preserve">+ confirm pw new </w:t>
+      </w:r>
+    </w:p>
+    <w:p>
+      <w:pPr>
+        <w:pStyle w:val="ListParagraph"/>
+        <w:ind w:left="1440"/>
+        <w:rPr>
+          <w:lang w:val="vi-VN"/>
+        </w:rPr>
+      </w:pPr>
+      <w:r>
+        <w:rPr>
+          <w:lang w:val="vi-VN"/>
+        </w:rPr>
+        <w:t xml:space="preserve">+ token (hidden) (hệ thống tự lấy ra từ link) </w:t>
+      </w:r>
+    </w:p>
+    <w:p>
+      <w:pPr>
+        <w:pStyle w:val="ListParagraph"/>
+        <w:numPr>
+          <w:ilvl w:val="1"/>
+          <w:numId w:val="11"/>
+        </w:numPr>
+        <w:rPr>
+          <w:lang w:val="vi-VN"/>
+        </w:rPr>
+      </w:pPr>
+      <w:r>
+        <w:rPr>
+          <w:lang w:val="vi-VN"/>
+        </w:rPr>
+        <w:t xml:space="preserve">FE gửi 3 thông số này lên cho BE </w:t>
+      </w:r>
+    </w:p>
+    <w:p>
+      <w:pPr>
+        <w:pStyle w:val="ListParagraph"/>
+        <w:numPr>
+          <w:ilvl w:val="1"/>
+          <w:numId w:val="11"/>
+        </w:numPr>
+        <w:rPr>
+          <w:lang w:val="vi-VN"/>
+        </w:rPr>
+      </w:pPr>
+      <w:r>
+        <w:rPr>
+          <w:lang w:val="vi-VN"/>
+        </w:rPr>
+        <w:t xml:space="preserve">BE query ra từ Db và kiểm tra token đó =&gt; reset lại mật khẩu cho email tương ứng với token đó . </w:t>
+      </w:r>
+    </w:p>
+    <w:p>
+      <w:pPr>
+        <w:rPr>
+          <w:lang w:val="vi-VN"/>
+        </w:rPr>
+      </w:pPr>
+    </w:p>
     <w:sectPr>
       <w:pgSz w:w="12240" w:h="15840"/>
       <w:pgMar w:top="1440" w:right="1440" w:bottom="1440" w:left="1440" w:header="720" w:footer="720" w:gutter="0"/>
@@ -8857,7 +9067,7 @@
   <w:abstractNum w:abstractNumId="4" w15:restartNumberingAfterBreak="0">
     <w:nsid w:val="32647172"/>
     <w:multiLevelType w:val="multilevel"/>
-    <w:tmpl w:val="E908954E"/>
+    <w:tmpl w:val="0AC6C6A4"/>
     <w:lvl w:ilvl="0">
       <w:start w:val="1"/>
       <w:numFmt w:val="bullet"/>
@@ -8874,20 +9084,16 @@
         <w:sz w:val="20"/>
       </w:rPr>
     </w:lvl>
-    <w:lvl w:ilvl="1" w:tentative="1">
-      <w:start w:val="1"/>
-      <w:numFmt w:val="bullet"/>
-      <w:lvlText w:val="o"/>
-      <w:lvlJc w:val="left"/>
-      <w:pPr>
-        <w:tabs>
-          <w:tab w:val="num" w:pos="1440"/>
-        </w:tabs>
+    <w:lvl w:ilvl="1">
+      <w:start w:val="1"/>
+      <w:numFmt w:val="decimal"/>
+      <w:lvlText w:val="%2."/>
+      <w:lvlJc w:val="left"/>
+      <w:pPr>
         <w:ind w:left="1440" w:hanging="360"/>
       </w:pPr>
       <w:rPr>
-        <w:rFonts w:ascii="Courier New" w:hAnsi="Courier New" w:hint="default"/>
-        <w:sz w:val="20"/>
+        <w:rFonts w:hint="default"/>
       </w:rPr>
     </w:lvl>
     <w:lvl w:ilvl="2" w:tentative="1">
@@ -10800,7 +11006,7 @@
   <w:style w:type="paragraph" w:default="1" w:styleId="Normal">
     <w:name w:val="Normal"/>
     <w:qFormat/>
-    <w:rsid w:val="001A3E50"/>
+    <w:rsid w:val="00B750B4"/>
   </w:style>
   <w:style w:type="paragraph" w:styleId="Heading1">
     <w:name w:val="heading 1"/>
@@ -11080,6 +11286,18 @@
     <w:name w:val="hljs-literal"/>
     <w:basedOn w:val="DefaultParagraphFont"/>
     <w:rsid w:val="00BB1552"/>
+  </w:style>
+  <w:style w:type="character" w:styleId="UnresolvedMention">
+    <w:name w:val="Unresolved Mention"/>
+    <w:basedOn w:val="DefaultParagraphFont"/>
+    <w:uiPriority w:val="99"/>
+    <w:semiHidden/>
+    <w:unhideWhenUsed/>
+    <w:rsid w:val="00B750B4"/>
+    <w:rPr>
+      <w:color w:val="605E5C"/>
+      <w:shd w:val="clear" w:color="auto" w:fill="E1DFDD"/>
+    </w:rPr>
   </w:style>
 </w:styles>
 </file>

</xml_diff>